<commit_message>
Levantamento de Requisitos já com o template final e com algumas alterações em relação às outras versões.
</commit_message>
<xml_diff>
--- a/analiseSistemas/Duvidas.docx
+++ b/analiseSistemas/Duvidas.docx
@@ -73,6 +73,17 @@
     <w:p>
       <w:pPr>
         <w:pStyle w:val="PargrafodaLista"/>
+        <w:jc w:val="both"/>
+        <w:rPr>
+          <w:rFonts w:ascii="Times New Roman" w:hAnsi="Times New Roman" w:cs="Times New Roman"/>
+          <w:sz w:val="24"/>
+          <w:szCs w:val="24"/>
+        </w:rPr>
+      </w:pPr>
+    </w:p>
+    <w:p>
+      <w:pPr>
+        <w:pStyle w:val="PargrafodaLista"/>
         <w:numPr>
           <w:ilvl w:val="0"/>
           <w:numId w:val="1"/>
@@ -90,44 +101,49 @@
           <w:sz w:val="24"/>
           <w:szCs w:val="24"/>
         </w:rPr>
-        <w:t xml:space="preserve">É importante haver comunicação entre os alunos durante a realização de um projeto. Para facilitar essa comunicação, a solução encontrada é a criação de um </w:t>
-      </w:r>
-      <w:r>
-        <w:rPr>
-          <w:rFonts w:ascii="Times New Roman" w:hAnsi="Times New Roman" w:cs="Times New Roman"/>
-          <w:sz w:val="24"/>
-          <w:szCs w:val="24"/>
-        </w:rPr>
-        <w:t xml:space="preserve">chat. </w:t>
-      </w:r>
-      <w:r>
-        <w:rPr>
-          <w:rFonts w:ascii="Times New Roman" w:hAnsi="Times New Roman" w:cs="Times New Roman"/>
-          <w:sz w:val="24"/>
-          <w:szCs w:val="24"/>
-        </w:rPr>
-        <w:t>O chat deverá ser global, deverá haver um chat para cada projeto em que apenas os aluno</w:t>
-      </w:r>
-      <w:r>
-        <w:rPr>
-          <w:rFonts w:ascii="Times New Roman" w:hAnsi="Times New Roman" w:cs="Times New Roman"/>
-          <w:sz w:val="24"/>
-          <w:szCs w:val="24"/>
-        </w:rPr>
-        <w:t>s</w:t>
-      </w:r>
-      <w:r>
-        <w:rPr>
-          <w:rFonts w:ascii="Times New Roman" w:hAnsi="Times New Roman" w:cs="Times New Roman"/>
-          <w:sz w:val="24"/>
-          <w:szCs w:val="24"/>
-        </w:rPr>
-        <w:t xml:space="preserve"> associados ao projeto o podem usar ou ambas as opções?</w:t>
-      </w:r>
-    </w:p>
-    <w:p>
-      <w:pPr>
-        <w:pStyle w:val="PargrafodaLista"/>
+        <w:t xml:space="preserve">Na criação de utilizadores, o número de aluno ficará como </w:t>
+      </w:r>
+      <w:proofErr w:type="spellStart"/>
+      <w:r>
+        <w:rPr>
+          <w:rFonts w:ascii="Times New Roman" w:hAnsi="Times New Roman" w:cs="Times New Roman"/>
+          <w:sz w:val="24"/>
+          <w:szCs w:val="24"/>
+        </w:rPr>
+        <w:t>username</w:t>
+      </w:r>
+      <w:proofErr w:type="spellEnd"/>
+      <w:r>
+        <w:rPr>
+          <w:rFonts w:ascii="Times New Roman" w:hAnsi="Times New Roman" w:cs="Times New Roman"/>
+          <w:sz w:val="24"/>
+          <w:szCs w:val="24"/>
+        </w:rPr>
+        <w:t xml:space="preserve"> e a </w:t>
+      </w:r>
+      <w:proofErr w:type="gramStart"/>
+      <w:r>
+        <w:rPr>
+          <w:rFonts w:ascii="Times New Roman" w:hAnsi="Times New Roman" w:cs="Times New Roman"/>
+          <w:sz w:val="24"/>
+          <w:szCs w:val="24"/>
+        </w:rPr>
+        <w:t>password</w:t>
+      </w:r>
+      <w:proofErr w:type="gramEnd"/>
+      <w:r>
+        <w:rPr>
+          <w:rFonts w:ascii="Times New Roman" w:hAnsi="Times New Roman" w:cs="Times New Roman"/>
+          <w:sz w:val="24"/>
+          <w:szCs w:val="24"/>
+        </w:rPr>
+        <w:t xml:space="preserve"> de acesso será gerada aleatoriamente para cada aluno? O aluno quando aceder poderá ir à sua página de perfil alterar a password? </w:t>
+      </w:r>
+      <w:bookmarkStart w:id="0" w:name="_GoBack"/>
+      <w:bookmarkEnd w:id="0"/>
+    </w:p>
+    <w:p>
+      <w:pPr>
         <w:jc w:val="both"/>
         <w:rPr>
           <w:rFonts w:ascii="Times New Roman" w:hAnsi="Times New Roman" w:cs="Times New Roman"/>
@@ -156,7 +172,39 @@
           <w:sz w:val="24"/>
           <w:szCs w:val="24"/>
         </w:rPr>
-        <w:t>Quais os tipos de projetos que podem ser criados?</w:t>
+        <w:t xml:space="preserve">É importante haver comunicação entre os alunos durante a realização de um projeto. Para facilitar essa comunicação, a solução encontrada é a criação de um </w:t>
+      </w:r>
+      <w:r>
+        <w:rPr>
+          <w:rFonts w:ascii="Times New Roman" w:hAnsi="Times New Roman" w:cs="Times New Roman"/>
+          <w:sz w:val="24"/>
+          <w:szCs w:val="24"/>
+        </w:rPr>
+        <w:t xml:space="preserve">chat. </w:t>
+      </w:r>
+      <w:r>
+        <w:rPr>
+          <w:rFonts w:ascii="Times New Roman" w:hAnsi="Times New Roman" w:cs="Times New Roman"/>
+          <w:sz w:val="24"/>
+          <w:szCs w:val="24"/>
+        </w:rPr>
+        <w:t>O chat deverá ser global, deverá haver um chat para cada projeto em que apenas os aluno</w:t>
+      </w:r>
+      <w:r>
+        <w:rPr>
+          <w:rFonts w:ascii="Times New Roman" w:hAnsi="Times New Roman" w:cs="Times New Roman"/>
+          <w:sz w:val="24"/>
+          <w:szCs w:val="24"/>
+        </w:rPr>
+        <w:t>s</w:t>
+      </w:r>
+      <w:r>
+        <w:rPr>
+          <w:rFonts w:ascii="Times New Roman" w:hAnsi="Times New Roman" w:cs="Times New Roman"/>
+          <w:sz w:val="24"/>
+          <w:szCs w:val="24"/>
+        </w:rPr>
+        <w:t xml:space="preserve"> associados ao projeto o podem usar ou ambas as opções?</w:t>
       </w:r>
     </w:p>
     <w:p>
@@ -190,36 +238,8 @@
           <w:sz w:val="24"/>
           <w:szCs w:val="24"/>
         </w:rPr>
-        <w:t xml:space="preserve">É relevante existir um sistema de amizades do género </w:t>
-      </w:r>
-      <w:proofErr w:type="spellStart"/>
-      <w:r>
-        <w:rPr>
-          <w:rFonts w:ascii="Times New Roman" w:hAnsi="Times New Roman" w:cs="Times New Roman"/>
-          <w:sz w:val="24"/>
-          <w:szCs w:val="24"/>
-        </w:rPr>
-        <w:t>facebook</w:t>
-      </w:r>
-      <w:proofErr w:type="spellEnd"/>
-      <w:r>
-        <w:rPr>
-          <w:rFonts w:ascii="Times New Roman" w:hAnsi="Times New Roman" w:cs="Times New Roman"/>
-          <w:sz w:val="24"/>
-          <w:szCs w:val="24"/>
-        </w:rPr>
-        <w:t>?</w:t>
-      </w:r>
-    </w:p>
-    <w:p>
-      <w:pPr>
-        <w:pStyle w:val="PargrafodaLista"/>
-        <w:rPr>
-          <w:rFonts w:ascii="Times New Roman" w:hAnsi="Times New Roman" w:cs="Times New Roman"/>
-          <w:sz w:val="24"/>
-          <w:szCs w:val="24"/>
-        </w:rPr>
-      </w:pPr>
+        <w:t>Quais os tipos de projetos que podem ser criados?</w:t>
+      </w:r>
     </w:p>
     <w:p>
       <w:pPr>
@@ -249,12 +269,39 @@
       <w:r>
         <w:rPr>
           <w:rFonts w:ascii="Times New Roman" w:hAnsi="Times New Roman" w:cs="Times New Roman"/>
-          <w:bCs/>
-          <w:sz w:val="24"/>
-          <w:szCs w:val="24"/>
-        </w:rPr>
-        <w:t>Será que no projeto não sequencial, o projeto pode ser editado em qualquer parte, ou são definidas as zonas editáveis?</w:t>
-      </w:r>
+          <w:sz w:val="24"/>
+          <w:szCs w:val="24"/>
+        </w:rPr>
+        <w:t xml:space="preserve">É relevante existir um sistema de amizades do género </w:t>
+      </w:r>
+      <w:proofErr w:type="spellStart"/>
+      <w:r>
+        <w:rPr>
+          <w:rFonts w:ascii="Times New Roman" w:hAnsi="Times New Roman" w:cs="Times New Roman"/>
+          <w:sz w:val="24"/>
+          <w:szCs w:val="24"/>
+        </w:rPr>
+        <w:t>facebook</w:t>
+      </w:r>
+      <w:proofErr w:type="spellEnd"/>
+      <w:r>
+        <w:rPr>
+          <w:rFonts w:ascii="Times New Roman" w:hAnsi="Times New Roman" w:cs="Times New Roman"/>
+          <w:sz w:val="24"/>
+          <w:szCs w:val="24"/>
+        </w:rPr>
+        <w:t>?</w:t>
+      </w:r>
+    </w:p>
+    <w:p>
+      <w:pPr>
+        <w:pStyle w:val="PargrafodaLista"/>
+        <w:rPr>
+          <w:rFonts w:ascii="Times New Roman" w:hAnsi="Times New Roman" w:cs="Times New Roman"/>
+          <w:sz w:val="24"/>
+          <w:szCs w:val="24"/>
+        </w:rPr>
+      </w:pPr>
     </w:p>
     <w:p>
       <w:pPr>
@@ -288,7 +335,7 @@
           <w:sz w:val="24"/>
           <w:szCs w:val="24"/>
         </w:rPr>
-        <w:t>É relevante a implementação de um campo de pesquisa de projetos?</w:t>
+        <w:t>Será que no projeto não sequencial, o projeto pode ser editado em qualquer parte, ou são definidas as zonas editáveis?</w:t>
       </w:r>
     </w:p>
     <w:p>
@@ -319,6 +366,41 @@
       <w:r>
         <w:rPr>
           <w:rFonts w:ascii="Times New Roman" w:hAnsi="Times New Roman" w:cs="Times New Roman"/>
+          <w:bCs/>
+          <w:sz w:val="24"/>
+          <w:szCs w:val="24"/>
+        </w:rPr>
+        <w:t>É relevante a implementação de um campo de pesquisa de projetos?</w:t>
+      </w:r>
+    </w:p>
+    <w:p>
+      <w:pPr>
+        <w:pStyle w:val="PargrafodaLista"/>
+        <w:jc w:val="both"/>
+        <w:rPr>
+          <w:rFonts w:ascii="Times New Roman" w:hAnsi="Times New Roman" w:cs="Times New Roman"/>
+          <w:sz w:val="24"/>
+          <w:szCs w:val="24"/>
+        </w:rPr>
+      </w:pPr>
+    </w:p>
+    <w:p>
+      <w:pPr>
+        <w:pStyle w:val="PargrafodaLista"/>
+        <w:numPr>
+          <w:ilvl w:val="0"/>
+          <w:numId w:val="1"/>
+        </w:numPr>
+        <w:jc w:val="both"/>
+        <w:rPr>
+          <w:rFonts w:ascii="Times New Roman" w:hAnsi="Times New Roman" w:cs="Times New Roman"/>
+          <w:sz w:val="24"/>
+          <w:szCs w:val="24"/>
+        </w:rPr>
+      </w:pPr>
+      <w:r>
+        <w:rPr>
+          <w:rFonts w:ascii="Times New Roman" w:hAnsi="Times New Roman" w:cs="Times New Roman"/>
           <w:sz w:val="24"/>
           <w:szCs w:val="24"/>
         </w:rPr>
@@ -356,8 +438,6 @@
         </w:rPr>
         <w:t>também</w:t>
       </w:r>
-      <w:bookmarkStart w:id="0" w:name="_GoBack"/>
-      <w:bookmarkEnd w:id="0"/>
       <w:r>
         <w:rPr>
           <w:rFonts w:ascii="Times New Roman" w:hAnsi="Times New Roman" w:cs="Times New Roman"/>

</xml_diff>